<commit_message>
Updated Content * Added PSSE onto website * Updated Header * Updated Final Proposal
</commit_message>
<xml_diff>
--- a/Files/docs/1_FinalProjectProposal.docx
+++ b/Files/docs/1_FinalProjectProposal.docx
@@ -445,7 +445,7 @@
     </w:p>
     <w:p>
       <w:pPr>
-        <w:ind w:left="0" w:firstLine="720"/>
+        <w:ind w:firstLine="720"/>
         <w:rPr/>
       </w:pPr>
       <w:r>
@@ -457,7 +457,6 @@
     </w:p>
     <w:p>
       <w:pPr>
-        <w:ind w:left="0" w:firstLine="0"/>
         <w:rPr>
           <w:color w:val="1c4587"/>
         </w:rPr>
@@ -500,18 +499,59 @@
       <w:pPr>
         <w:numPr>
           <w:ilvl w:val="0"/>
-          <w:numId w:val="4"/>
+          <w:numId w:val="1"/>
         </w:numPr>
         <w:ind w:left="720" w:hanging="360"/>
-        <w:rPr>
-          <w:u w:val="none"/>
-        </w:rPr>
+        <w:rPr/>
       </w:pPr>
       <w:r>
         <w:rPr>
           <w:rtl w:val="0"/>
         </w:rPr>
         <w:t xml:space="preserve">Team Leader: Brian Latimer</w:t>
+      </w:r>
+    </w:p>
+    <w:p>
+      <w:pPr>
+        <w:numPr>
+          <w:ilvl w:val="0"/>
+          <w:numId w:val="6"/>
+        </w:numPr>
+        <w:ind w:left="1440" w:hanging="360"/>
+        <w:rPr/>
+      </w:pPr>
+      <w:r>
+        <w:rPr>
+          <w:rtl w:val="0"/>
+        </w:rPr>
+        <w:t xml:space="preserve">Brian Latimer is a Computer Engineering major. He has experience with embedded software development, Unity, and software development for a variety of projects. He has had prior leadership experience within his EPICS team, as well as leading his hackathon team to win the award for “best financial hack” at Boilermake VIII. He will be responsible for the VR simulation along with assisting with all parts of the project.</w:t>
+      </w:r>
+    </w:p>
+    <w:p>
+      <w:pPr>
+        <w:ind w:left="1440" w:firstLine="0"/>
+        <w:rPr/>
+      </w:pPr>
+      <w:r>
+        <w:rPr>
+          <w:rtl w:val="0"/>
+        </w:rPr>
+      </w:r>
+    </w:p>
+    <w:p>
+      <w:pPr>
+        <w:numPr>
+          <w:ilvl w:val="0"/>
+          <w:numId w:val="1"/>
+        </w:numPr>
+        <w:ind w:left="720" w:hanging="360"/>
+        <w:rPr/>
+      </w:pPr>
+      <w:r>
+        <w:rPr>
+          <w:rtl w:val="0"/>
+        </w:rPr>
+        <w:t xml:space="preserve">Systems Engineer: James Donnely</w:t>
       </w:r>
     </w:p>
     <w:p>
@@ -521,20 +561,17 @@
           <w:numId w:val="3"/>
         </w:numPr>
         <w:ind w:left="1440" w:hanging="360"/>
-        <w:rPr>
-          <w:u w:val="none"/>
-        </w:rPr>
-      </w:pPr>
-      <w:r>
-        <w:rPr>
-          <w:rtl w:val="0"/>
-        </w:rPr>
-        <w:t xml:space="preserve">Brian Latimer is a Computer Engineering major. He has experience with embedded software development, Unity, and software development for a variety of projects. He has had prior leadership experience within his EPICS team, as well as leading his hackathon team to win the award for “best financial hack” at Boilermake VIII. He will be responsible for the VR simulation along with assisting with all parts of the project.</w:t>
-      </w:r>
-    </w:p>
-    <w:p>
-      <w:pPr>
-        <w:ind w:left="1440" w:firstLine="0"/>
+        <w:rPr/>
+      </w:pPr>
+      <w:r>
+        <w:rPr>
+          <w:rtl w:val="0"/>
+        </w:rPr>
+        <w:t xml:space="preserve">James Donnelly is a Computer Engineering major. He has experience with software development, ASIC design, and Google Cloud, as well as front end development with NodeJS and React. Having worked at small agencies to large corporations like Rolls-Royce, he has a range of experiences with working on big and small teams on projects with timelines spanning from weeks to decades. Here in Purdue ECE, James is involved with HKN and ECE Ambassadors, where he works with Matthew Wen on web development for a number of projects.</w:t>
+      </w:r>
+    </w:p>
+    <w:p>
+      <w:pPr>
         <w:rPr/>
       </w:pPr>
       <w:r>
@@ -547,33 +584,32 @@
       <w:pPr>
         <w:numPr>
           <w:ilvl w:val="0"/>
-          <w:numId w:val="4"/>
+          <w:numId w:val="1"/>
         </w:numPr>
         <w:ind w:left="720" w:hanging="360"/>
-        <w:rPr>
-          <w:u w:val="none"/>
-        </w:rPr>
-      </w:pPr>
-      <w:r>
-        <w:rPr>
-          <w:rtl w:val="0"/>
-        </w:rPr>
-        <w:t xml:space="preserve">Systems Engineer: James Donnelly</w:t>
+        <w:rPr/>
+      </w:pPr>
+      <w:r>
+        <w:rPr>
+          <w:rtl w:val="0"/>
+        </w:rPr>
+        <w:t xml:space="preserve">Hardware Engineer: Emma Clary</w:t>
       </w:r>
     </w:p>
     <w:p>
       <w:pPr>
         <w:numPr>
           <w:ilvl w:val="0"/>
-          <w:numId w:val="6"/>
+          <w:numId w:val="5"/>
         </w:numPr>
         <w:ind w:left="1440" w:hanging="360"/>
-      </w:pPr>
-      <w:r>
-        <w:rPr>
-          <w:rtl w:val="0"/>
-        </w:rPr>
-        <w:t xml:space="preserve">James Donnelly is a Computer Engineering major. He has experience with software development, ASIC design, and Google Cloud, as well as front end development with NodeJS and React. Having worked at small agencies to large corporations like Rolls-Royce, he has a range of experiences with working on big and small teams on projects with timelines spanning from weeks to decades. Here in Purdue ECE, James is involved with HKN and ECE Ambassadors, where he works with Matthew Wen on web development for a number of projects.</w:t>
+        <w:rPr/>
+      </w:pPr>
+      <w:r>
+        <w:rPr>
+          <w:rtl w:val="0"/>
+        </w:rPr>
+        <w:t xml:space="preserve">Emma Clary is a Computer Engineering major. She has experience in robotics, embedded software development, and electromechanical projects from various internships and clubs. She was a team leader on her FIRST robotics team during high school, giving her a chance to develop different skills that are needed for a complex robotics project. She also worked on an electromechanical project at Allegion which required embedded programming and design. At L3Harris she was on a team working on developing ways to communicate between the hardware and software in a robust way. All of these experiences will allow her to lead the team to success as the hardware engineer. </w:t>
       </w:r>
     </w:p>
     <w:p>
@@ -590,18 +626,16 @@
       <w:pPr>
         <w:numPr>
           <w:ilvl w:val="0"/>
-          <w:numId w:val="4"/>
+          <w:numId w:val="1"/>
         </w:numPr>
         <w:ind w:left="720" w:hanging="360"/>
-        <w:rPr>
-          <w:u w:val="none"/>
-        </w:rPr>
-      </w:pPr>
-      <w:r>
-        <w:rPr>
-          <w:rtl w:val="0"/>
-        </w:rPr>
-        <w:t xml:space="preserve">Hardware Engineer: Emma Clary</w:t>
+        <w:rPr/>
+      </w:pPr>
+      <w:r>
+        <w:rPr>
+          <w:rtl w:val="0"/>
+        </w:rPr>
+        <w:t xml:space="preserve">Software Engineer: Matthew Wen</w:t>
       </w:r>
     </w:p>
     <w:p>
@@ -611,56 +645,7 @@
           <w:numId w:val="2"/>
         </w:numPr>
         <w:ind w:left="1440" w:hanging="360"/>
-        <w:rPr>
-          <w:u w:val="none"/>
-        </w:rPr>
-      </w:pPr>
-      <w:r>
-        <w:rPr>
-          <w:rtl w:val="0"/>
-        </w:rPr>
-        <w:t xml:space="preserve">Emma Clary is a Computer Engineering major. She has experience in robotics, embedded software development, and electromechanical projects from various internships and clubs. She was a team leader on her FIRST robotics team during high school, giving her a chance to develop different skills that are needed for a complex robotics project. She also worked on an electromechanical project at Allegion which required embedded programming and design. At L3Harris she was on a team working on developing ways to communicate between the hardware and software in a robust way. All of these experiences will allow her to lead the team to success as the hardware engineer. </w:t>
-      </w:r>
-    </w:p>
-    <w:p>
-      <w:pPr>
-        <w:ind w:left="0" w:firstLine="0"/>
         <w:rPr/>
-      </w:pPr>
-      <w:r>
-        <w:rPr>
-          <w:rtl w:val="0"/>
-        </w:rPr>
-      </w:r>
-    </w:p>
-    <w:p>
-      <w:pPr>
-        <w:numPr>
-          <w:ilvl w:val="0"/>
-          <w:numId w:val="4"/>
-        </w:numPr>
-        <w:ind w:left="720" w:hanging="360"/>
-        <w:rPr>
-          <w:u w:val="none"/>
-        </w:rPr>
-      </w:pPr>
-      <w:r>
-        <w:rPr>
-          <w:rtl w:val="0"/>
-        </w:rPr>
-        <w:t xml:space="preserve">Software Engineer: Matthew Wen</w:t>
-      </w:r>
-    </w:p>
-    <w:p>
-      <w:pPr>
-        <w:numPr>
-          <w:ilvl w:val="0"/>
-          <w:numId w:val="5"/>
-        </w:numPr>
-        <w:ind w:left="1440" w:hanging="360"/>
-        <w:rPr>
-          <w:u w:val="none"/>
-        </w:rPr>
       </w:pPr>
       <w:r>
         <w:rPr>
@@ -683,11 +668,6 @@
           <w:rtl w:val="0"/>
         </w:rPr>
         <w:t xml:space="preserve">, and creating Discord bots like the Queueup Bot for ECE 264. He will be working full time at Lab126 as an SDE for Alexa. </w:t>
-      </w:r>
-      <w:r>
-        <w:rPr>
-          <w:rtl w:val="0"/>
-        </w:rPr>
       </w:r>
     </w:p>
     <w:p>
@@ -1312,7 +1292,7 @@
         <w:tblStyle w:val="Table2"/>
         <w:tblW w:w="9360.0" w:type="dxa"/>
         <w:jc w:val="left"/>
-        <w:tblInd w:w="100.0" w:type="pct"/>
+        <w:tblInd w:w="0.0" w:type="dxa"/>
         <w:tblBorders>
           <w:top w:color="000000" w:space="0" w:sz="8" w:val="single"/>
           <w:left w:color="000000" w:space="0" w:sz="8" w:val="single"/>
@@ -1350,13 +1330,9 @@
               <w:bottom w:w="100.0" w:type="dxa"/>
               <w:right w:w="100.0" w:type="dxa"/>
             </w:tcMar>
-            <w:vAlign w:val="top"/>
           </w:tcPr>
           <w:p>
             <w:pPr>
-              <w:keepNext w:val="0"/>
-              <w:keepLines w:val="0"/>
-              <w:pageBreakBefore w:val="0"/>
               <w:widowControl w:val="0"/>
               <w:pBdr>
                 <w:top w:space="0" w:sz="0" w:val="nil"/>
@@ -1365,10 +1341,6 @@
                 <w:right w:space="0" w:sz="0" w:val="nil"/>
                 <w:between w:space="0" w:sz="0" w:val="nil"/>
               </w:pBdr>
-              <w:shd w:fill="auto" w:val="clear"/>
-              <w:spacing w:after="0" w:before="0" w:line="240" w:lineRule="auto"/>
-              <w:ind w:left="0" w:right="0" w:firstLine="0"/>
-              <w:jc w:val="left"/>
               <w:rPr>
                 <w:b w:val="1"/>
               </w:rPr>
@@ -1397,13 +1369,9 @@
               <w:bottom w:w="100.0" w:type="dxa"/>
               <w:right w:w="100.0" w:type="dxa"/>
             </w:tcMar>
-            <w:vAlign w:val="top"/>
           </w:tcPr>
           <w:p>
             <w:pPr>
-              <w:keepNext w:val="0"/>
-              <w:keepLines w:val="0"/>
-              <w:pageBreakBefore w:val="0"/>
               <w:widowControl w:val="0"/>
               <w:pBdr>
                 <w:top w:space="0" w:sz="0" w:val="nil"/>
@@ -1412,10 +1380,6 @@
                 <w:right w:space="0" w:sz="0" w:val="nil"/>
                 <w:between w:space="0" w:sz="0" w:val="nil"/>
               </w:pBdr>
-              <w:shd w:fill="auto" w:val="clear"/>
-              <w:spacing w:after="0" w:before="0" w:line="240" w:lineRule="auto"/>
-              <w:ind w:left="0" w:right="0" w:firstLine="0"/>
-              <w:jc w:val="left"/>
               <w:rPr/>
             </w:pPr>
             <w:r>
@@ -1435,13 +1399,9 @@
               <w:bottom w:w="100.0" w:type="dxa"/>
               <w:right w:w="100.0" w:type="dxa"/>
             </w:tcMar>
-            <w:vAlign w:val="top"/>
           </w:tcPr>
           <w:p>
             <w:pPr>
-              <w:keepNext w:val="0"/>
-              <w:keepLines w:val="0"/>
-              <w:pageBreakBefore w:val="0"/>
               <w:widowControl w:val="0"/>
               <w:pBdr>
                 <w:top w:space="0" w:sz="0" w:val="nil"/>
@@ -1450,10 +1410,6 @@
                 <w:right w:space="0" w:sz="0" w:val="nil"/>
                 <w:between w:space="0" w:sz="0" w:val="nil"/>
               </w:pBdr>
-              <w:shd w:fill="auto" w:val="clear"/>
-              <w:spacing w:after="0" w:before="0" w:line="240" w:lineRule="auto"/>
-              <w:ind w:left="0" w:right="0" w:firstLine="0"/>
-              <w:jc w:val="left"/>
               <w:rPr/>
             </w:pPr>
             <w:r>
@@ -1479,13 +1435,9 @@
               <w:bottom w:w="100.0" w:type="dxa"/>
               <w:right w:w="100.0" w:type="dxa"/>
             </w:tcMar>
-            <w:vAlign w:val="top"/>
           </w:tcPr>
           <w:p>
             <w:pPr>
-              <w:keepNext w:val="0"/>
-              <w:keepLines w:val="0"/>
-              <w:pageBreakBefore w:val="0"/>
               <w:widowControl w:val="0"/>
               <w:pBdr>
                 <w:top w:space="0" w:sz="0" w:val="nil"/>
@@ -1494,10 +1446,6 @@
                 <w:right w:space="0" w:sz="0" w:val="nil"/>
                 <w:between w:space="0" w:sz="0" w:val="nil"/>
               </w:pBdr>
-              <w:shd w:fill="auto" w:val="clear"/>
-              <w:spacing w:after="0" w:before="0" w:line="240" w:lineRule="auto"/>
-              <w:ind w:left="0" w:right="0" w:firstLine="0"/>
-              <w:jc w:val="left"/>
               <w:rPr/>
             </w:pPr>
             <w:r>
@@ -1517,13 +1465,9 @@
               <w:bottom w:w="100.0" w:type="dxa"/>
               <w:right w:w="100.0" w:type="dxa"/>
             </w:tcMar>
-            <w:vAlign w:val="top"/>
           </w:tcPr>
           <w:p>
             <w:pPr>
-              <w:keepNext w:val="0"/>
-              <w:keepLines w:val="0"/>
-              <w:pageBreakBefore w:val="0"/>
               <w:widowControl w:val="0"/>
               <w:pBdr>
                 <w:top w:space="0" w:sz="0" w:val="nil"/>
@@ -1532,10 +1476,6 @@
                 <w:right w:space="0" w:sz="0" w:val="nil"/>
                 <w:between w:space="0" w:sz="0" w:val="nil"/>
               </w:pBdr>
-              <w:shd w:fill="auto" w:val="clear"/>
-              <w:spacing w:after="0" w:before="0" w:line="240" w:lineRule="auto"/>
-              <w:ind w:left="0" w:right="0" w:firstLine="0"/>
-              <w:jc w:val="left"/>
               <w:rPr/>
             </w:pPr>
             <w:r>
@@ -1561,13 +1501,9 @@
               <w:bottom w:w="100.0" w:type="dxa"/>
               <w:right w:w="100.0" w:type="dxa"/>
             </w:tcMar>
-            <w:vAlign w:val="top"/>
           </w:tcPr>
           <w:p>
             <w:pPr>
-              <w:keepNext w:val="0"/>
-              <w:keepLines w:val="0"/>
-              <w:pageBreakBefore w:val="0"/>
               <w:widowControl w:val="0"/>
               <w:pBdr>
                 <w:top w:space="0" w:sz="0" w:val="nil"/>
@@ -1576,10 +1512,6 @@
                 <w:right w:space="0" w:sz="0" w:val="nil"/>
                 <w:between w:space="0" w:sz="0" w:val="nil"/>
               </w:pBdr>
-              <w:shd w:fill="auto" w:val="clear"/>
-              <w:spacing w:after="0" w:before="0" w:line="240" w:lineRule="auto"/>
-              <w:ind w:left="0" w:right="0" w:firstLine="0"/>
-              <w:jc w:val="left"/>
               <w:rPr/>
             </w:pPr>
             <w:r>
@@ -1599,13 +1531,9 @@
               <w:bottom w:w="100.0" w:type="dxa"/>
               <w:right w:w="100.0" w:type="dxa"/>
             </w:tcMar>
-            <w:vAlign w:val="top"/>
           </w:tcPr>
           <w:p>
             <w:pPr>
-              <w:keepNext w:val="0"/>
-              <w:keepLines w:val="0"/>
-              <w:pageBreakBefore w:val="0"/>
               <w:widowControl w:val="0"/>
               <w:pBdr>
                 <w:top w:space="0" w:sz="0" w:val="nil"/>
@@ -1614,10 +1542,6 @@
                 <w:right w:space="0" w:sz="0" w:val="nil"/>
                 <w:between w:space="0" w:sz="0" w:val="nil"/>
               </w:pBdr>
-              <w:shd w:fill="auto" w:val="clear"/>
-              <w:spacing w:after="0" w:before="0" w:line="240" w:lineRule="auto"/>
-              <w:ind w:left="0" w:right="0" w:firstLine="0"/>
-              <w:jc w:val="left"/>
               <w:rPr/>
             </w:pPr>
             <w:r>
@@ -1645,13 +1569,9 @@
               <w:bottom w:w="100.0" w:type="dxa"/>
               <w:right w:w="100.0" w:type="dxa"/>
             </w:tcMar>
-            <w:vAlign w:val="top"/>
           </w:tcPr>
           <w:p>
             <w:pPr>
-              <w:keepNext w:val="0"/>
-              <w:keepLines w:val="0"/>
-              <w:pageBreakBefore w:val="0"/>
               <w:widowControl w:val="0"/>
               <w:pBdr>
                 <w:top w:space="0" w:sz="0" w:val="nil"/>
@@ -1660,10 +1580,6 @@
                 <w:right w:space="0" w:sz="0" w:val="nil"/>
                 <w:between w:space="0" w:sz="0" w:val="nil"/>
               </w:pBdr>
-              <w:shd w:fill="auto" w:val="clear"/>
-              <w:spacing w:after="0" w:before="0" w:line="240" w:lineRule="auto"/>
-              <w:ind w:left="0" w:right="0" w:firstLine="0"/>
-              <w:jc w:val="left"/>
               <w:rPr>
                 <w:b w:val="1"/>
               </w:rPr>
@@ -1692,13 +1608,9 @@
               <w:bottom w:w="100.0" w:type="dxa"/>
               <w:right w:w="100.0" w:type="dxa"/>
             </w:tcMar>
-            <w:vAlign w:val="top"/>
           </w:tcPr>
           <w:p>
             <w:pPr>
-              <w:keepNext w:val="0"/>
-              <w:keepLines w:val="0"/>
-              <w:pageBreakBefore w:val="0"/>
               <w:widowControl w:val="0"/>
               <w:pBdr>
                 <w:top w:space="0" w:sz="0" w:val="nil"/>
@@ -1707,10 +1619,6 @@
                 <w:right w:space="0" w:sz="0" w:val="nil"/>
                 <w:between w:space="0" w:sz="0" w:val="nil"/>
               </w:pBdr>
-              <w:shd w:fill="auto" w:val="clear"/>
-              <w:spacing w:after="0" w:before="0" w:line="240" w:lineRule="auto"/>
-              <w:ind w:left="0" w:right="0" w:firstLine="0"/>
-              <w:jc w:val="left"/>
               <w:rPr/>
             </w:pPr>
             <w:r>
@@ -1730,13 +1638,9 @@
               <w:bottom w:w="100.0" w:type="dxa"/>
               <w:right w:w="100.0" w:type="dxa"/>
             </w:tcMar>
-            <w:vAlign w:val="top"/>
           </w:tcPr>
           <w:p>
             <w:pPr>
-              <w:keepNext w:val="0"/>
-              <w:keepLines w:val="0"/>
-              <w:pageBreakBefore w:val="0"/>
               <w:widowControl w:val="0"/>
               <w:pBdr>
                 <w:top w:space="0" w:sz="0" w:val="nil"/>
@@ -1745,10 +1649,6 @@
                 <w:right w:space="0" w:sz="0" w:val="nil"/>
                 <w:between w:space="0" w:sz="0" w:val="nil"/>
               </w:pBdr>
-              <w:shd w:fill="auto" w:val="clear"/>
-              <w:spacing w:after="0" w:before="0" w:line="240" w:lineRule="auto"/>
-              <w:ind w:left="0" w:right="0" w:firstLine="0"/>
-              <w:jc w:val="left"/>
               <w:rPr/>
             </w:pPr>
             <w:r>
@@ -1774,13 +1674,9 @@
               <w:bottom w:w="100.0" w:type="dxa"/>
               <w:right w:w="100.0" w:type="dxa"/>
             </w:tcMar>
-            <w:vAlign w:val="top"/>
           </w:tcPr>
           <w:p>
             <w:pPr>
-              <w:keepNext w:val="0"/>
-              <w:keepLines w:val="0"/>
-              <w:pageBreakBefore w:val="0"/>
               <w:widowControl w:val="0"/>
               <w:pBdr>
                 <w:top w:space="0" w:sz="0" w:val="nil"/>
@@ -1789,10 +1685,6 @@
                 <w:right w:space="0" w:sz="0" w:val="nil"/>
                 <w:between w:space="0" w:sz="0" w:val="nil"/>
               </w:pBdr>
-              <w:shd w:fill="auto" w:val="clear"/>
-              <w:spacing w:after="0" w:before="0" w:line="240" w:lineRule="auto"/>
-              <w:ind w:left="0" w:right="0" w:firstLine="0"/>
-              <w:jc w:val="left"/>
               <w:rPr/>
             </w:pPr>
             <w:r>
@@ -1812,13 +1704,9 @@
               <w:bottom w:w="100.0" w:type="dxa"/>
               <w:right w:w="100.0" w:type="dxa"/>
             </w:tcMar>
-            <w:vAlign w:val="top"/>
           </w:tcPr>
           <w:p>
             <w:pPr>
-              <w:keepNext w:val="0"/>
-              <w:keepLines w:val="0"/>
-              <w:pageBreakBefore w:val="0"/>
               <w:widowControl w:val="0"/>
               <w:pBdr>
                 <w:top w:space="0" w:sz="0" w:val="nil"/>
@@ -1827,10 +1715,6 @@
                 <w:right w:space="0" w:sz="0" w:val="nil"/>
                 <w:between w:space="0" w:sz="0" w:val="nil"/>
               </w:pBdr>
-              <w:shd w:fill="auto" w:val="clear"/>
-              <w:spacing w:after="0" w:before="0" w:line="240" w:lineRule="auto"/>
-              <w:ind w:left="0" w:right="0" w:firstLine="0"/>
-              <w:jc w:val="left"/>
               <w:rPr/>
             </w:pPr>
             <w:r>
@@ -1856,13 +1740,9 @@
               <w:bottom w:w="100.0" w:type="dxa"/>
               <w:right w:w="100.0" w:type="dxa"/>
             </w:tcMar>
-            <w:vAlign w:val="top"/>
           </w:tcPr>
           <w:p>
             <w:pPr>
-              <w:keepNext w:val="0"/>
-              <w:keepLines w:val="0"/>
-              <w:pageBreakBefore w:val="0"/>
               <w:widowControl w:val="0"/>
               <w:pBdr>
                 <w:top w:space="0" w:sz="0" w:val="nil"/>
@@ -1871,10 +1751,6 @@
                 <w:right w:space="0" w:sz="0" w:val="nil"/>
                 <w:between w:space="0" w:sz="0" w:val="nil"/>
               </w:pBdr>
-              <w:shd w:fill="auto" w:val="clear"/>
-              <w:spacing w:after="0" w:before="0" w:line="240" w:lineRule="auto"/>
-              <w:ind w:left="0" w:right="0" w:firstLine="0"/>
-              <w:jc w:val="left"/>
               <w:rPr/>
             </w:pPr>
             <w:hyperlink r:id="rId8">
@@ -1903,13 +1779,9 @@
               <w:bottom w:w="100.0" w:type="dxa"/>
               <w:right w:w="100.0" w:type="dxa"/>
             </w:tcMar>
-            <w:vAlign w:val="top"/>
           </w:tcPr>
           <w:p>
             <w:pPr>
-              <w:keepNext w:val="0"/>
-              <w:keepLines w:val="0"/>
-              <w:pageBreakBefore w:val="0"/>
               <w:widowControl w:val="0"/>
               <w:pBdr>
                 <w:top w:space="0" w:sz="0" w:val="nil"/>
@@ -1918,10 +1790,6 @@
                 <w:right w:space="0" w:sz="0" w:val="nil"/>
                 <w:between w:space="0" w:sz="0" w:val="nil"/>
               </w:pBdr>
-              <w:shd w:fill="auto" w:val="clear"/>
-              <w:spacing w:after="0" w:before="0" w:line="240" w:lineRule="auto"/>
-              <w:ind w:left="0" w:right="0" w:firstLine="0"/>
-              <w:jc w:val="left"/>
               <w:rPr/>
             </w:pPr>
             <w:r>
@@ -1947,13 +1815,9 @@
               <w:bottom w:w="100.0" w:type="dxa"/>
               <w:right w:w="100.0" w:type="dxa"/>
             </w:tcMar>
-            <w:vAlign w:val="top"/>
           </w:tcPr>
           <w:p>
             <w:pPr>
-              <w:keepNext w:val="0"/>
-              <w:keepLines w:val="0"/>
-              <w:pageBreakBefore w:val="0"/>
               <w:widowControl w:val="0"/>
               <w:pBdr>
                 <w:top w:space="0" w:sz="0" w:val="nil"/>
@@ -1962,10 +1826,6 @@
                 <w:right w:space="0" w:sz="0" w:val="nil"/>
                 <w:between w:space="0" w:sz="0" w:val="nil"/>
               </w:pBdr>
-              <w:shd w:fill="auto" w:val="clear"/>
-              <w:spacing w:after="0" w:before="0" w:line="240" w:lineRule="auto"/>
-              <w:ind w:left="0" w:right="0" w:firstLine="0"/>
-              <w:jc w:val="left"/>
               <w:rPr/>
             </w:pPr>
             <w:r>
@@ -1985,13 +1845,9 @@
               <w:bottom w:w="100.0" w:type="dxa"/>
               <w:right w:w="100.0" w:type="dxa"/>
             </w:tcMar>
-            <w:vAlign w:val="top"/>
           </w:tcPr>
           <w:p>
             <w:pPr>
-              <w:keepNext w:val="0"/>
-              <w:keepLines w:val="0"/>
-              <w:pageBreakBefore w:val="0"/>
               <w:widowControl w:val="0"/>
               <w:pBdr>
                 <w:top w:space="0" w:sz="0" w:val="nil"/>
@@ -2000,10 +1856,6 @@
                 <w:right w:space="0" w:sz="0" w:val="nil"/>
                 <w:between w:space="0" w:sz="0" w:val="nil"/>
               </w:pBdr>
-              <w:shd w:fill="auto" w:val="clear"/>
-              <w:spacing w:after="0" w:before="0" w:line="240" w:lineRule="auto"/>
-              <w:ind w:left="0" w:right="0" w:firstLine="0"/>
-              <w:jc w:val="left"/>
               <w:rPr/>
             </w:pPr>
             <w:r>
@@ -2029,13 +1881,9 @@
               <w:bottom w:w="100.0" w:type="dxa"/>
               <w:right w:w="100.0" w:type="dxa"/>
             </w:tcMar>
-            <w:vAlign w:val="top"/>
           </w:tcPr>
           <w:p>
             <w:pPr>
-              <w:keepNext w:val="0"/>
-              <w:keepLines w:val="0"/>
-              <w:pageBreakBefore w:val="0"/>
               <w:widowControl w:val="0"/>
               <w:pBdr>
                 <w:top w:space="0" w:sz="0" w:val="nil"/>
@@ -2044,10 +1892,6 @@
                 <w:right w:space="0" w:sz="0" w:val="nil"/>
                 <w:between w:space="0" w:sz="0" w:val="nil"/>
               </w:pBdr>
-              <w:shd w:fill="auto" w:val="clear"/>
-              <w:spacing w:after="0" w:before="0" w:line="240" w:lineRule="auto"/>
-              <w:ind w:left="0" w:right="0" w:firstLine="0"/>
-              <w:jc w:val="left"/>
               <w:rPr/>
             </w:pPr>
             <w:r>
@@ -2067,13 +1911,9 @@
               <w:bottom w:w="100.0" w:type="dxa"/>
               <w:right w:w="100.0" w:type="dxa"/>
             </w:tcMar>
-            <w:vAlign w:val="top"/>
           </w:tcPr>
           <w:p>
             <w:pPr>
-              <w:keepNext w:val="0"/>
-              <w:keepLines w:val="0"/>
-              <w:pageBreakBefore w:val="0"/>
               <w:widowControl w:val="0"/>
               <w:pBdr>
                 <w:top w:space="0" w:sz="0" w:val="nil"/>
@@ -2082,10 +1922,6 @@
                 <w:right w:space="0" w:sz="0" w:val="nil"/>
                 <w:between w:space="0" w:sz="0" w:val="nil"/>
               </w:pBdr>
-              <w:shd w:fill="auto" w:val="clear"/>
-              <w:spacing w:after="0" w:before="0" w:line="240" w:lineRule="auto"/>
-              <w:ind w:left="0" w:right="0" w:firstLine="0"/>
-              <w:jc w:val="left"/>
               <w:rPr/>
             </w:pPr>
             <w:r>
@@ -2111,13 +1947,9 @@
               <w:bottom w:w="100.0" w:type="dxa"/>
               <w:right w:w="100.0" w:type="dxa"/>
             </w:tcMar>
-            <w:vAlign w:val="top"/>
           </w:tcPr>
           <w:p>
             <w:pPr>
-              <w:keepNext w:val="0"/>
-              <w:keepLines w:val="0"/>
-              <w:pageBreakBefore w:val="0"/>
               <w:widowControl w:val="0"/>
               <w:pBdr>
                 <w:top w:space="0" w:sz="0" w:val="nil"/>
@@ -2126,10 +1958,6 @@
                 <w:right w:space="0" w:sz="0" w:val="nil"/>
                 <w:between w:space="0" w:sz="0" w:val="nil"/>
               </w:pBdr>
-              <w:shd w:fill="auto" w:val="clear"/>
-              <w:spacing w:after="0" w:before="0" w:line="240" w:lineRule="auto"/>
-              <w:ind w:left="0" w:right="0" w:firstLine="0"/>
-              <w:jc w:val="left"/>
               <w:rPr/>
             </w:pPr>
             <w:r>
@@ -2149,13 +1977,9 @@
               <w:bottom w:w="100.0" w:type="dxa"/>
               <w:right w:w="100.0" w:type="dxa"/>
             </w:tcMar>
-            <w:vAlign w:val="top"/>
           </w:tcPr>
           <w:p>
             <w:pPr>
-              <w:keepNext w:val="0"/>
-              <w:keepLines w:val="0"/>
-              <w:pageBreakBefore w:val="0"/>
               <w:widowControl w:val="0"/>
               <w:pBdr>
                 <w:top w:space="0" w:sz="0" w:val="nil"/>
@@ -2164,10 +1988,6 @@
                 <w:right w:space="0" w:sz="0" w:val="nil"/>
                 <w:between w:space="0" w:sz="0" w:val="nil"/>
               </w:pBdr>
-              <w:shd w:fill="auto" w:val="clear"/>
-              <w:spacing w:after="0" w:before="0" w:line="240" w:lineRule="auto"/>
-              <w:ind w:left="0" w:right="0" w:firstLine="0"/>
-              <w:jc w:val="left"/>
               <w:rPr/>
             </w:pPr>
             <w:r>
@@ -2193,7 +2013,6 @@
               <w:bottom w:w="100.0" w:type="dxa"/>
               <w:right w:w="100.0" w:type="dxa"/>
             </w:tcMar>
-            <w:vAlign w:val="top"/>
           </w:tcPr>
           <w:p>
             <w:pPr>
@@ -2217,7 +2036,6 @@
               <w:bottom w:w="100.0" w:type="dxa"/>
               <w:right w:w="100.0" w:type="dxa"/>
             </w:tcMar>
-            <w:vAlign w:val="top"/>
           </w:tcPr>
           <w:p>
             <w:pPr>
@@ -2247,7 +2065,6 @@
               <w:bottom w:w="100.0" w:type="dxa"/>
               <w:right w:w="100.0" w:type="dxa"/>
             </w:tcMar>
-            <w:vAlign w:val="top"/>
           </w:tcPr>
           <w:p>
             <w:pPr>
@@ -2271,7 +2088,6 @@
               <w:bottom w:w="100.0" w:type="dxa"/>
               <w:right w:w="100.0" w:type="dxa"/>
             </w:tcMar>
-            <w:vAlign w:val="top"/>
           </w:tcPr>
           <w:p>
             <w:pPr>
@@ -2301,7 +2117,6 @@
               <w:bottom w:w="100.0" w:type="dxa"/>
               <w:right w:w="100.0" w:type="dxa"/>
             </w:tcMar>
-            <w:vAlign w:val="top"/>
           </w:tcPr>
           <w:p>
             <w:pPr>
@@ -2325,7 +2140,6 @@
               <w:bottom w:w="100.0" w:type="dxa"/>
               <w:right w:w="100.0" w:type="dxa"/>
             </w:tcMar>
-            <w:vAlign w:val="top"/>
           </w:tcPr>
           <w:p>
             <w:pPr>
@@ -2355,7 +2169,6 @@
               <w:bottom w:w="100.0" w:type="dxa"/>
               <w:right w:w="100.0" w:type="dxa"/>
             </w:tcMar>
-            <w:vAlign w:val="top"/>
           </w:tcPr>
           <w:p>
             <w:pPr>
@@ -2379,7 +2192,6 @@
               <w:bottom w:w="100.0" w:type="dxa"/>
               <w:right w:w="100.0" w:type="dxa"/>
             </w:tcMar>
-            <w:vAlign w:val="top"/>
           </w:tcPr>
           <w:p>
             <w:pPr>
@@ -2409,13 +2221,9 @@
               <w:bottom w:w="100.0" w:type="dxa"/>
               <w:right w:w="100.0" w:type="dxa"/>
             </w:tcMar>
-            <w:vAlign w:val="top"/>
           </w:tcPr>
           <w:p>
             <w:pPr>
-              <w:keepNext w:val="0"/>
-              <w:keepLines w:val="0"/>
-              <w:pageBreakBefore w:val="0"/>
               <w:widowControl w:val="0"/>
               <w:pBdr>
                 <w:top w:space="0" w:sz="0" w:val="nil"/>
@@ -2424,10 +2232,6 @@
                 <w:right w:space="0" w:sz="0" w:val="nil"/>
                 <w:between w:space="0" w:sz="0" w:val="nil"/>
               </w:pBdr>
-              <w:shd w:fill="auto" w:val="clear"/>
-              <w:spacing w:after="0" w:before="0" w:line="240" w:lineRule="auto"/>
-              <w:ind w:left="0" w:right="0" w:firstLine="0"/>
-              <w:jc w:val="left"/>
               <w:rPr>
                 <w:b w:val="1"/>
               </w:rPr>
@@ -2450,13 +2254,9 @@
               <w:bottom w:w="100.0" w:type="dxa"/>
               <w:right w:w="100.0" w:type="dxa"/>
             </w:tcMar>
-            <w:vAlign w:val="top"/>
           </w:tcPr>
           <w:p>
             <w:pPr>
-              <w:keepNext w:val="0"/>
-              <w:keepLines w:val="0"/>
-              <w:pageBreakBefore w:val="0"/>
               <w:widowControl w:val="0"/>
               <w:pBdr>
                 <w:top w:space="0" w:sz="0" w:val="nil"/>
@@ -2465,10 +2265,6 @@
                 <w:right w:space="0" w:sz="0" w:val="nil"/>
                 <w:between w:space="0" w:sz="0" w:val="nil"/>
               </w:pBdr>
-              <w:shd w:fill="auto" w:val="clear"/>
-              <w:spacing w:after="0" w:before="0" w:line="240" w:lineRule="auto"/>
-              <w:ind w:left="0" w:right="0" w:firstLine="0"/>
-              <w:jc w:val="left"/>
               <w:rPr>
                 <w:b w:val="1"/>
               </w:rPr>
@@ -2540,53 +2336,55 @@
         </w:rPr>
         <w:t xml:space="preserve">Hardware:</w:t>
       </w:r>
-      <w:r>
-        <w:rPr>
-          <w:rtl w:val="0"/>
-        </w:rPr>
-      </w:r>
     </w:p>
     <w:p>
       <w:pPr>
         <w:numPr>
           <w:ilvl w:val="0"/>
-          <w:numId w:val="1"/>
+          <w:numId w:val="4"/>
         </w:numPr>
         <w:ind w:left="720" w:hanging="360"/>
-        <w:rPr>
-          <w:u w:val="none"/>
-        </w:rPr>
-      </w:pPr>
-      <w:r>
-        <w:rPr>
-          <w:rtl w:val="0"/>
-        </w:rPr>
-        <w:t xml:space="preserve"> An ability to transmit data over a serial connection between the raspberry pi and the microcontroller.</w:t>
+        <w:rPr/>
+      </w:pPr>
+      <w:r>
+        <w:rPr>
+          <w:rtl w:val="0"/>
+        </w:rPr>
+        <w:t xml:space="preserve">An ability to transmit data between the raspberry pi and the microcontroller through a wired connection.</w:t>
       </w:r>
     </w:p>
     <w:p>
       <w:pPr>
         <w:numPr>
           <w:ilvl w:val="0"/>
-          <w:numId w:val="1"/>
+          <w:numId w:val="4"/>
         </w:numPr>
         <w:ind w:left="720" w:hanging="360"/>
-        <w:rPr>
-          <w:u w:val="none"/>
-        </w:rPr>
-      </w:pPr>
-      <w:r>
-        <w:rPr>
-          <w:rtl w:val="0"/>
-        </w:rPr>
-        <w:t xml:space="preserve"> An ability to track motor location using encoder counts. </w:t>
+        <w:rPr/>
+      </w:pPr>
+      <w:r>
+        <w:rPr>
+          <w:rtl w:val="0"/>
+        </w:rPr>
+        <w:t xml:space="preserve">An ability to control the servos to reach a position to +/- 5 degrees on the robot arm.</w:t>
+      </w:r>
+      <w:r>
+        <w:rPr>
+          <w:rtl w:val="0"/>
+        </w:rPr>
+        <w:t xml:space="preserve"> </w:t>
+      </w:r>
+      <w:r>
+        <w:rPr>
+          <w:rtl w:val="0"/>
+        </w:rPr>
       </w:r>
     </w:p>
     <w:p>
       <w:pPr>
         <w:numPr>
           <w:ilvl w:val="0"/>
-          <w:numId w:val="1"/>
+          <w:numId w:val="4"/>
         </w:numPr>
         <w:ind w:left="720" w:hanging="360"/>
         <w:rPr>
@@ -2597,70 +2395,71 @@
         <w:rPr>
           <w:rtl w:val="0"/>
         </w:rPr>
-        <w:t xml:space="preserve"> An ability to control the motion (opening and closing) of the claw. </w:t>
+        <w:t xml:space="preserve">An ability to read encoder data to confirm servo position. </w:t>
+      </w:r>
+    </w:p>
+    <w:p>
+      <w:pPr>
+        <w:rPr/>
+      </w:pPr>
+      <w:r>
+        <w:rPr>
+          <w:rtl w:val="0"/>
+        </w:rPr>
+      </w:r>
+    </w:p>
+    <w:p>
+      <w:pPr>
+        <w:rPr/>
+      </w:pPr>
+      <w:r>
+        <w:rPr>
+          <w:rtl w:val="0"/>
+        </w:rPr>
+        <w:t xml:space="preserve">Software: </w:t>
       </w:r>
     </w:p>
     <w:p>
       <w:pPr>
         <w:numPr>
           <w:ilvl w:val="0"/>
-          <w:numId w:val="1"/>
+          <w:numId w:val="4"/>
         </w:numPr>
         <w:ind w:left="720" w:hanging="360"/>
-        <w:rPr>
-          <w:u w:val="none"/>
-        </w:rPr>
-      </w:pPr>
-      <w:r>
-        <w:rPr>
-          <w:rtl w:val="0"/>
-        </w:rPr>
-        <w:t xml:space="preserve"> An ability to translate data inputted into the server to the movement of the arm. </w:t>
-      </w:r>
-    </w:p>
-    <w:p>
-      <w:pPr>
-        <w:rPr/>
-      </w:pPr>
-      <w:r>
-        <w:rPr>
-          <w:rtl w:val="0"/>
-        </w:rPr>
-      </w:r>
-    </w:p>
-    <w:p>
-      <w:pPr>
-        <w:ind w:left="0" w:firstLine="0"/>
-        <w:rPr/>
-      </w:pPr>
-      <w:r>
-        <w:rPr>
-          <w:rtl w:val="0"/>
-        </w:rPr>
-        <w:t xml:space="preserve">Software: </w:t>
+      </w:pPr>
+      <w:r>
+        <w:rPr>
+          <w:rtl w:val="0"/>
+        </w:rPr>
+        <w:t xml:space="preserve">An ability to </w:t>
+      </w:r>
+      <w:r>
+        <w:rPr>
+          <w:rtl w:val="0"/>
+        </w:rPr>
+        <w:t xml:space="preserve">transmit data </w:t>
+      </w:r>
+      <w:r>
+        <w:rPr>
+          <w:rtl w:val="0"/>
+        </w:rPr>
+        <w:t xml:space="preserve">from the server to a Raspberry Pi wirelessly with a latency of less than one second.</w:t>
       </w:r>
     </w:p>
     <w:p>
       <w:pPr>
         <w:numPr>
           <w:ilvl w:val="0"/>
-          <w:numId w:val="1"/>
+          <w:numId w:val="4"/>
         </w:numPr>
         <w:ind w:left="720" w:hanging="360"/>
-        <w:rPr>
-          <w:u w:val="none"/>
-        </w:rPr>
-      </w:pPr>
-      <w:r>
-        <w:rPr>
-          <w:rtl w:val="0"/>
-        </w:rPr>
-        <w:t xml:space="preserve"> An ability to transmit data over a wireless connection using a TCP/UDP connection. </w:t>
-      </w:r>
-      <w:r>
-        <w:rPr>
-          <w:rtl w:val="0"/>
-        </w:rPr>
+        <w:rPr/>
+      </w:pPr>
+      <w:r>
+        <w:rPr>
+          <w:rtl w:val="0"/>
+        </w:rPr>
+        <w:t xml:space="preserve">An ability to compute motor angles in Unity and send that data to the server with a latency of less than a half of a second.</w:t>
       </w:r>
     </w:p>
     <w:p>
@@ -2872,10 +2671,6 @@
 <w:ftr xmlns:mc="http://schemas.openxmlformats.org/markup-compatibility/2006" xmlns:o="urn:schemas-microsoft-com:office:office" xmlns:r="http://schemas.openxmlformats.org/officeDocument/2006/relationships" xmlns:m="http://schemas.openxmlformats.org/officeDocument/2006/math" xmlns:v="urn:schemas-microsoft-com:vml" xmlns:wp="http://schemas.openxmlformats.org/drawingml/2006/wordprocessingDrawing" xmlns:w10="urn:schemas-microsoft-com:office:word" xmlns:w="http://schemas.openxmlformats.org/wordprocessingml/2006/main" xmlns:wne="http://schemas.microsoft.com/office/word/2006/wordml" xmlns:sl="http://schemas.openxmlformats.org/schemaLibrary/2006/main" xmlns:a="http://schemas.openxmlformats.org/drawingml/2006/main" xmlns:pic="http://schemas.openxmlformats.org/drawingml/2006/picture" xmlns:c="http://schemas.openxmlformats.org/drawingml/2006/chart" xmlns:lc="http://schemas.openxmlformats.org/drawingml/2006/lockedCanvas" xmlns:dgm="http://schemas.openxmlformats.org/drawingml/2006/diagram" xmlns:wps="http://schemas.microsoft.com/office/word/2010/wordprocessingShape" xmlns:wpg="http://schemas.microsoft.com/office/word/2010/wordprocessingGroup" xmlns:w14="http://schemas.microsoft.com/office/word/2010/wordml" xmlns:w15="http://schemas.microsoft.com/office/word/2012/wordml">
   <w:p>
     <w:pPr>
-      <w:keepNext w:val="0"/>
-      <w:keepLines w:val="0"/>
-      <w:pageBreakBefore w:val="0"/>
-      <w:widowControl w:val="1"/>
       <w:pBdr>
         <w:top w:space="0" w:sz="0" w:val="nil"/>
         <w:left w:space="0" w:sz="0" w:val="nil"/>
@@ -2883,26 +2678,12 @@
         <w:right w:space="0" w:sz="0" w:val="nil"/>
         <w:between w:space="0" w:sz="0" w:val="nil"/>
       </w:pBdr>
-      <w:shd w:fill="auto" w:val="clear"/>
       <w:tabs>
         <w:tab w:val="center" w:pos="4320"/>
         <w:tab w:val="right" w:pos="8640"/>
       </w:tabs>
-      <w:spacing w:after="0" w:before="0" w:line="240" w:lineRule="auto"/>
-      <w:ind w:left="0" w:right="0" w:firstLine="0"/>
-      <w:jc w:val="left"/>
-      <w:rPr>
-        <w:rFonts w:ascii="Times New Roman" w:cs="Times New Roman" w:eastAsia="Times New Roman" w:hAnsi="Times New Roman"/>
-        <w:b w:val="0"/>
-        <w:i w:val="0"/>
-        <w:smallCaps w:val="0"/>
-        <w:strike w:val="0"/>
+      <w:rPr>
         <w:color w:val="000000"/>
-        <w:sz w:val="24"/>
-        <w:szCs w:val="24"/>
-        <w:u w:val="none"/>
-        <w:shd w:fill="auto" w:val="clear"/>
-        <w:vertAlign w:val="baseline"/>
       </w:rPr>
     </w:pPr>
     <w:r>
@@ -2918,10 +2699,6 @@
 <w:ftr xmlns:mc="http://schemas.openxmlformats.org/markup-compatibility/2006" xmlns:o="urn:schemas-microsoft-com:office:office" xmlns:r="http://schemas.openxmlformats.org/officeDocument/2006/relationships" xmlns:m="http://schemas.openxmlformats.org/officeDocument/2006/math" xmlns:v="urn:schemas-microsoft-com:vml" xmlns:wp="http://schemas.openxmlformats.org/drawingml/2006/wordprocessingDrawing" xmlns:w10="urn:schemas-microsoft-com:office:word" xmlns:w="http://schemas.openxmlformats.org/wordprocessingml/2006/main" xmlns:wne="http://schemas.microsoft.com/office/word/2006/wordml" xmlns:sl="http://schemas.openxmlformats.org/schemaLibrary/2006/main" xmlns:a="http://schemas.openxmlformats.org/drawingml/2006/main" xmlns:pic="http://schemas.openxmlformats.org/drawingml/2006/picture" xmlns:c="http://schemas.openxmlformats.org/drawingml/2006/chart" xmlns:lc="http://schemas.openxmlformats.org/drawingml/2006/lockedCanvas" xmlns:dgm="http://schemas.openxmlformats.org/drawingml/2006/diagram" xmlns:wps="http://schemas.microsoft.com/office/word/2010/wordprocessingShape" xmlns:wpg="http://schemas.microsoft.com/office/word/2010/wordprocessingGroup" xmlns:w14="http://schemas.microsoft.com/office/word/2010/wordml" xmlns:w15="http://schemas.microsoft.com/office/word/2012/wordml">
   <w:p>
     <w:pPr>
-      <w:keepNext w:val="0"/>
-      <w:keepLines w:val="0"/>
-      <w:pageBreakBefore w:val="0"/>
-      <w:widowControl w:val="1"/>
       <w:pBdr>
         <w:top w:space="0" w:sz="0" w:val="nil"/>
         <w:left w:space="0" w:sz="0" w:val="nil"/>
@@ -2929,26 +2706,12 @@
         <w:right w:space="0" w:sz="0" w:val="nil"/>
         <w:between w:space="0" w:sz="0" w:val="nil"/>
       </w:pBdr>
-      <w:shd w:fill="auto" w:val="clear"/>
       <w:tabs>
         <w:tab w:val="center" w:pos="4320"/>
         <w:tab w:val="right" w:pos="8640"/>
       </w:tabs>
-      <w:spacing w:after="0" w:before="0" w:line="240" w:lineRule="auto"/>
-      <w:ind w:left="0" w:right="0" w:firstLine="0"/>
-      <w:jc w:val="left"/>
-      <w:rPr>
-        <w:rFonts w:ascii="Times New Roman" w:cs="Times New Roman" w:eastAsia="Times New Roman" w:hAnsi="Times New Roman"/>
-        <w:b w:val="0"/>
-        <w:i w:val="0"/>
-        <w:smallCaps w:val="0"/>
-        <w:strike w:val="0"/>
+      <w:rPr>
         <w:color w:val="000000"/>
-        <w:sz w:val="24"/>
-        <w:szCs w:val="24"/>
-        <w:u w:val="none"/>
-        <w:shd w:fill="auto" w:val="clear"/>
-        <w:vertAlign w:val="baseline"/>
       </w:rPr>
     </w:pPr>
     <w:r>
@@ -2964,10 +2727,6 @@
 <w:ftr xmlns:mc="http://schemas.openxmlformats.org/markup-compatibility/2006" xmlns:o="urn:schemas-microsoft-com:office:office" xmlns:r="http://schemas.openxmlformats.org/officeDocument/2006/relationships" xmlns:m="http://schemas.openxmlformats.org/officeDocument/2006/math" xmlns:v="urn:schemas-microsoft-com:vml" xmlns:wp="http://schemas.openxmlformats.org/drawingml/2006/wordprocessingDrawing" xmlns:w10="urn:schemas-microsoft-com:office:word" xmlns:w="http://schemas.openxmlformats.org/wordprocessingml/2006/main" xmlns:wne="http://schemas.microsoft.com/office/word/2006/wordml" xmlns:sl="http://schemas.openxmlformats.org/schemaLibrary/2006/main" xmlns:a="http://schemas.openxmlformats.org/drawingml/2006/main" xmlns:pic="http://schemas.openxmlformats.org/drawingml/2006/picture" xmlns:c="http://schemas.openxmlformats.org/drawingml/2006/chart" xmlns:lc="http://schemas.openxmlformats.org/drawingml/2006/lockedCanvas" xmlns:dgm="http://schemas.openxmlformats.org/drawingml/2006/diagram" xmlns:wps="http://schemas.microsoft.com/office/word/2010/wordprocessingShape" xmlns:wpg="http://schemas.microsoft.com/office/word/2010/wordprocessingGroup" xmlns:w14="http://schemas.microsoft.com/office/word/2010/wordml" xmlns:w15="http://schemas.microsoft.com/office/word/2012/wordml">
   <w:p>
     <w:pPr>
-      <w:keepNext w:val="0"/>
-      <w:keepLines w:val="0"/>
-      <w:pageBreakBefore w:val="0"/>
-      <w:widowControl w:val="1"/>
       <w:pBdr>
         <w:top w:space="0" w:sz="0" w:val="nil"/>
         <w:left w:space="0" w:sz="0" w:val="nil"/>
@@ -2975,42 +2734,19 @@
         <w:right w:space="0" w:sz="0" w:val="nil"/>
         <w:between w:space="0" w:sz="0" w:val="nil"/>
       </w:pBdr>
-      <w:shd w:fill="auto" w:val="clear"/>
       <w:tabs>
         <w:tab w:val="center" w:pos="4320"/>
         <w:tab w:val="right" w:pos="8640"/>
       </w:tabs>
-      <w:spacing w:after="0" w:before="0" w:line="240" w:lineRule="auto"/>
-      <w:ind w:left="0" w:right="0" w:firstLine="0"/>
-      <w:jc w:val="left"/>
-      <w:rPr>
-        <w:rFonts w:ascii="Times New Roman" w:cs="Times New Roman" w:eastAsia="Times New Roman" w:hAnsi="Times New Roman"/>
-        <w:b w:val="0"/>
-        <w:i w:val="0"/>
-        <w:smallCaps w:val="0"/>
-        <w:strike w:val="0"/>
+      <w:rPr>
         <w:color w:val="000000"/>
-        <w:sz w:val="24"/>
-        <w:szCs w:val="24"/>
-        <w:u w:val="none"/>
-        <w:shd w:fill="auto" w:val="clear"/>
-        <w:vertAlign w:val="baseline"/>
       </w:rPr>
     </w:pPr>
     <w:hyperlink r:id="rId1">
       <w:r>
         <w:rPr>
-          <w:rFonts w:ascii="Times New Roman" w:cs="Times New Roman" w:eastAsia="Times New Roman" w:hAnsi="Times New Roman"/>
-          <w:b w:val="0"/>
-          <w:i w:val="0"/>
-          <w:smallCaps w:val="0"/>
-          <w:strike w:val="0"/>
           <w:color w:val="0000ff"/>
-          <w:sz w:val="24"/>
-          <w:szCs w:val="24"/>
           <w:u w:val="single"/>
-          <w:shd w:fill="auto" w:val="clear"/>
-          <w:vertAlign w:val="baseline"/>
           <w:rtl w:val="0"/>
         </w:rPr>
         <w:t xml:space="preserve">https://engineering.purdue.edu/ece477</w:t>
@@ -3018,17 +2754,7 @@
     </w:hyperlink>
     <w:r>
       <w:rPr>
-        <w:rFonts w:ascii="Times New Roman" w:cs="Times New Roman" w:eastAsia="Times New Roman" w:hAnsi="Times New Roman"/>
-        <w:b w:val="0"/>
-        <w:i w:val="0"/>
-        <w:smallCaps w:val="0"/>
-        <w:strike w:val="0"/>
         <w:color w:val="000000"/>
-        <w:sz w:val="24"/>
-        <w:szCs w:val="24"/>
-        <w:u w:val="none"/>
-        <w:shd w:fill="auto" w:val="clear"/>
-        <w:vertAlign w:val="baseline"/>
         <w:rtl w:val="0"/>
       </w:rPr>
       <w:t xml:space="preserve"> </w:t>
@@ -3038,17 +2764,8 @@
     </w:r>
     <w:r>
       <w:rPr>
-        <w:rFonts w:ascii="Times New Roman" w:cs="Times New Roman" w:eastAsia="Times New Roman" w:hAnsi="Times New Roman"/>
         <w:b w:val="1"/>
-        <w:i w:val="0"/>
-        <w:smallCaps w:val="0"/>
-        <w:strike w:val="0"/>
         <w:color w:val="000000"/>
-        <w:sz w:val="24"/>
-        <w:szCs w:val="24"/>
-        <w:u w:val="none"/>
-        <w:shd w:fill="auto" w:val="clear"/>
-        <w:vertAlign w:val="baseline"/>
       </w:rPr>
       <w:fldChar w:fldCharType="begin"/>
       <w:instrText xml:space="preserve">PAGE</w:instrText>
@@ -3057,34 +2774,15 @@
     </w:r>
     <w:r>
       <w:rPr>
-        <w:rFonts w:ascii="Times New Roman" w:cs="Times New Roman" w:eastAsia="Times New Roman" w:hAnsi="Times New Roman"/>
-        <w:b w:val="0"/>
-        <w:i w:val="0"/>
-        <w:smallCaps w:val="0"/>
-        <w:strike w:val="0"/>
         <w:color w:val="000000"/>
-        <w:sz w:val="24"/>
-        <w:szCs w:val="24"/>
-        <w:u w:val="none"/>
-        <w:shd w:fill="auto" w:val="clear"/>
-        <w:vertAlign w:val="baseline"/>
         <w:rtl w:val="0"/>
       </w:rPr>
       <w:t xml:space="preserve"> of </w:t>
     </w:r>
     <w:r>
       <w:rPr>
-        <w:rFonts w:ascii="Times New Roman" w:cs="Times New Roman" w:eastAsia="Times New Roman" w:hAnsi="Times New Roman"/>
         <w:b w:val="1"/>
-        <w:i w:val="0"/>
-        <w:smallCaps w:val="0"/>
-        <w:strike w:val="0"/>
         <w:color w:val="000000"/>
-        <w:sz w:val="24"/>
-        <w:szCs w:val="24"/>
-        <w:u w:val="none"/>
-        <w:shd w:fill="auto" w:val="clear"/>
-        <w:vertAlign w:val="baseline"/>
       </w:rPr>
       <w:fldChar w:fldCharType="begin"/>
       <w:instrText xml:space="preserve">NUMPAGES</w:instrText>
@@ -3099,10 +2797,6 @@
   </w:p>
   <w:p>
     <w:pPr>
-      <w:keepNext w:val="0"/>
-      <w:keepLines w:val="0"/>
-      <w:pageBreakBefore w:val="0"/>
-      <w:widowControl w:val="1"/>
       <w:pBdr>
         <w:top w:space="0" w:sz="0" w:val="nil"/>
         <w:left w:space="0" w:sz="0" w:val="nil"/>
@@ -3110,26 +2804,12 @@
         <w:right w:space="0" w:sz="0" w:val="nil"/>
         <w:between w:space="0" w:sz="0" w:val="nil"/>
       </w:pBdr>
-      <w:shd w:fill="auto" w:val="clear"/>
       <w:tabs>
         <w:tab w:val="center" w:pos="4320"/>
         <w:tab w:val="right" w:pos="8640"/>
       </w:tabs>
-      <w:spacing w:after="0" w:before="0" w:line="240" w:lineRule="auto"/>
-      <w:ind w:left="0" w:right="0" w:firstLine="0"/>
-      <w:jc w:val="left"/>
-      <w:rPr>
-        <w:rFonts w:ascii="Times New Roman" w:cs="Times New Roman" w:eastAsia="Times New Roman" w:hAnsi="Times New Roman"/>
-        <w:b w:val="0"/>
-        <w:i w:val="0"/>
-        <w:smallCaps w:val="0"/>
-        <w:strike w:val="0"/>
+      <w:rPr>
         <w:color w:val="000000"/>
-        <w:sz w:val="24"/>
-        <w:szCs w:val="24"/>
-        <w:u w:val="none"/>
-        <w:shd w:fill="auto" w:val="clear"/>
-        <w:vertAlign w:val="baseline"/>
       </w:rPr>
     </w:pPr>
     <w:r>
@@ -3145,10 +2825,6 @@
 <w:hdr xmlns:mc="http://schemas.openxmlformats.org/markup-compatibility/2006" xmlns:o="urn:schemas-microsoft-com:office:office" xmlns:r="http://schemas.openxmlformats.org/officeDocument/2006/relationships" xmlns:m="http://schemas.openxmlformats.org/officeDocument/2006/math" xmlns:v="urn:schemas-microsoft-com:vml" xmlns:wp="http://schemas.openxmlformats.org/drawingml/2006/wordprocessingDrawing" xmlns:w10="urn:schemas-microsoft-com:office:word" xmlns:w="http://schemas.openxmlformats.org/wordprocessingml/2006/main" xmlns:wne="http://schemas.microsoft.com/office/word/2006/wordml" xmlns:sl="http://schemas.openxmlformats.org/schemaLibrary/2006/main" xmlns:a="http://schemas.openxmlformats.org/drawingml/2006/main" xmlns:pic="http://schemas.openxmlformats.org/drawingml/2006/picture" xmlns:c="http://schemas.openxmlformats.org/drawingml/2006/chart" xmlns:lc="http://schemas.openxmlformats.org/drawingml/2006/lockedCanvas" xmlns:dgm="http://schemas.openxmlformats.org/drawingml/2006/diagram" xmlns:wps="http://schemas.microsoft.com/office/word/2010/wordprocessingShape" xmlns:wpg="http://schemas.microsoft.com/office/word/2010/wordprocessingGroup" xmlns:w14="http://schemas.microsoft.com/office/word/2010/wordml" xmlns:w15="http://schemas.microsoft.com/office/word/2012/wordml">
   <w:p>
     <w:pPr>
-      <w:keepNext w:val="0"/>
-      <w:keepLines w:val="0"/>
-      <w:pageBreakBefore w:val="0"/>
-      <w:widowControl w:val="1"/>
       <w:pBdr>
         <w:top w:space="0" w:sz="0" w:val="nil"/>
         <w:left w:space="0" w:sz="0" w:val="nil"/>
@@ -3156,7 +2832,6 @@
         <w:right w:space="0" w:sz="0" w:val="nil"/>
         <w:between w:space="0" w:sz="0" w:val="nil"/>
       </w:pBdr>
-      <w:shd w:fill="auto" w:val="clear"/>
       <w:tabs>
         <w:tab w:val="center" w:pos="4320"/>
         <w:tab w:val="right" w:pos="8640"/>
@@ -3164,38 +2839,15 @@
         <w:tab w:val="right" w:pos="9360"/>
         <w:tab w:val="right" w:pos="12960"/>
       </w:tabs>
-      <w:spacing w:after="0" w:before="0" w:line="240" w:lineRule="auto"/>
-      <w:ind w:left="0" w:right="0" w:firstLine="0"/>
-      <w:jc w:val="left"/>
-      <w:rPr>
-        <w:rFonts w:ascii="Times New Roman" w:cs="Times New Roman" w:eastAsia="Times New Roman" w:hAnsi="Times New Roman"/>
-        <w:b w:val="0"/>
-        <w:i w:val="0"/>
-        <w:smallCaps w:val="0"/>
-        <w:strike w:val="0"/>
+      <w:rPr>
         <w:color w:val="000000"/>
-        <w:sz w:val="24"/>
-        <w:szCs w:val="24"/>
-        <w:u w:val="none"/>
-        <w:shd w:fill="auto" w:val="clear"/>
-        <w:vertAlign w:val="baseline"/>
       </w:rPr>
     </w:pPr>
     <w:bookmarkStart w:colFirst="0" w:colLast="0" w:name="_heading=h.gjdgxs" w:id="0"/>
     <w:bookmarkEnd w:id="0"/>
     <w:r>
       <w:rPr>
-        <w:rFonts w:ascii="Times New Roman" w:cs="Times New Roman" w:eastAsia="Times New Roman" w:hAnsi="Times New Roman"/>
-        <w:b w:val="0"/>
-        <w:i w:val="0"/>
-        <w:smallCaps w:val="0"/>
-        <w:strike w:val="0"/>
         <w:color w:val="000000"/>
-        <w:sz w:val="24"/>
-        <w:szCs w:val="24"/>
-        <w:u w:val="none"/>
-        <w:shd w:fill="auto" w:val="clear"/>
-        <w:vertAlign w:val="baseline"/>
         <w:rtl w:val="0"/>
       </w:rPr>
       <w:t xml:space="preserve">ECE 477: Digital Systems Senior Design</w:t>
@@ -3203,34 +2855,15 @@
     </w:r>
     <w:r>
       <w:rPr>
-        <w:rFonts w:ascii="Times New Roman" w:cs="Times New Roman" w:eastAsia="Times New Roman" w:hAnsi="Times New Roman"/>
-        <w:b w:val="0"/>
         <w:i w:val="1"/>
-        <w:smallCaps w:val="0"/>
-        <w:strike w:val="0"/>
         <w:color w:val="000000"/>
-        <w:sz w:val="24"/>
-        <w:szCs w:val="24"/>
-        <w:u w:val="none"/>
-        <w:shd w:fill="auto" w:val="clear"/>
-        <w:vertAlign w:val="baseline"/>
         <w:rtl w:val="0"/>
       </w:rPr>
       <w:tab/>
     </w:r>
     <w:r>
       <w:rPr>
-        <w:rFonts w:ascii="Times New Roman" w:cs="Times New Roman" w:eastAsia="Times New Roman" w:hAnsi="Times New Roman"/>
-        <w:b w:val="0"/>
-        <w:i w:val="0"/>
-        <w:smallCaps w:val="0"/>
-        <w:strike w:val="0"/>
         <w:color w:val="000000"/>
-        <w:sz w:val="24"/>
-        <w:szCs w:val="24"/>
-        <w:u w:val="none"/>
-        <w:shd w:fill="auto" w:val="clear"/>
-        <w:vertAlign w:val="baseline"/>
         <w:rtl w:val="0"/>
       </w:rPr>
       <w:t xml:space="preserve">Last Modified: 0</w:t>
@@ -3243,17 +2876,7 @@
     </w:r>
     <w:r>
       <w:rPr>
-        <w:rFonts w:ascii="Times New Roman" w:cs="Times New Roman" w:eastAsia="Times New Roman" w:hAnsi="Times New Roman"/>
-        <w:b w:val="0"/>
-        <w:i w:val="0"/>
-        <w:smallCaps w:val="0"/>
-        <w:strike w:val="0"/>
         <w:color w:val="000000"/>
-        <w:sz w:val="24"/>
-        <w:szCs w:val="24"/>
-        <w:u w:val="none"/>
-        <w:shd w:fill="auto" w:val="clear"/>
-        <w:vertAlign w:val="baseline"/>
         <w:rtl w:val="0"/>
       </w:rPr>
       <w:t xml:space="preserve">-</w:t>
@@ -3266,17 +2889,7 @@
     </w:r>
     <w:r>
       <w:rPr>
-        <w:rFonts w:ascii="Times New Roman" w:cs="Times New Roman" w:eastAsia="Times New Roman" w:hAnsi="Times New Roman"/>
-        <w:b w:val="0"/>
-        <w:i w:val="0"/>
-        <w:smallCaps w:val="0"/>
-        <w:strike w:val="0"/>
         <w:color w:val="000000"/>
-        <w:sz w:val="24"/>
-        <w:szCs w:val="24"/>
-        <w:u w:val="none"/>
-        <w:shd w:fill="auto" w:val="clear"/>
-        <w:vertAlign w:val="baseline"/>
         <w:rtl w:val="0"/>
       </w:rPr>
       <w:t xml:space="preserve">-20</w:t>
@@ -3300,10 +2913,6 @@
 <w:hdr xmlns:mc="http://schemas.openxmlformats.org/markup-compatibility/2006" xmlns:o="urn:schemas-microsoft-com:office:office" xmlns:r="http://schemas.openxmlformats.org/officeDocument/2006/relationships" xmlns:m="http://schemas.openxmlformats.org/officeDocument/2006/math" xmlns:v="urn:schemas-microsoft-com:vml" xmlns:wp="http://schemas.openxmlformats.org/drawingml/2006/wordprocessingDrawing" xmlns:w10="urn:schemas-microsoft-com:office:word" xmlns:w="http://schemas.openxmlformats.org/wordprocessingml/2006/main" xmlns:wne="http://schemas.microsoft.com/office/word/2006/wordml" xmlns:sl="http://schemas.openxmlformats.org/schemaLibrary/2006/main" xmlns:a="http://schemas.openxmlformats.org/drawingml/2006/main" xmlns:pic="http://schemas.openxmlformats.org/drawingml/2006/picture" xmlns:c="http://schemas.openxmlformats.org/drawingml/2006/chart" xmlns:lc="http://schemas.openxmlformats.org/drawingml/2006/lockedCanvas" xmlns:dgm="http://schemas.openxmlformats.org/drawingml/2006/diagram" xmlns:wps="http://schemas.microsoft.com/office/word/2010/wordprocessingShape" xmlns:wpg="http://schemas.microsoft.com/office/word/2010/wordprocessingGroup" xmlns:w14="http://schemas.microsoft.com/office/word/2010/wordml" xmlns:w15="http://schemas.microsoft.com/office/word/2012/wordml">
   <w:p>
     <w:pPr>
-      <w:keepNext w:val="0"/>
-      <w:keepLines w:val="0"/>
-      <w:pageBreakBefore w:val="0"/>
-      <w:widowControl w:val="1"/>
       <w:pBdr>
         <w:top w:space="0" w:sz="0" w:val="nil"/>
         <w:left w:space="0" w:sz="0" w:val="nil"/>
@@ -3311,26 +2920,12 @@
         <w:right w:space="0" w:sz="0" w:val="nil"/>
         <w:between w:space="0" w:sz="0" w:val="nil"/>
       </w:pBdr>
-      <w:shd w:fill="auto" w:val="clear"/>
       <w:tabs>
         <w:tab w:val="center" w:pos="4320"/>
         <w:tab w:val="right" w:pos="8640"/>
       </w:tabs>
-      <w:spacing w:after="0" w:before="0" w:line="240" w:lineRule="auto"/>
-      <w:ind w:left="0" w:right="0" w:firstLine="0"/>
-      <w:jc w:val="left"/>
-      <w:rPr>
-        <w:rFonts w:ascii="Times New Roman" w:cs="Times New Roman" w:eastAsia="Times New Roman" w:hAnsi="Times New Roman"/>
-        <w:b w:val="0"/>
-        <w:i w:val="0"/>
-        <w:smallCaps w:val="0"/>
-        <w:strike w:val="0"/>
+      <w:rPr>
         <w:color w:val="000000"/>
-        <w:sz w:val="24"/>
-        <w:szCs w:val="24"/>
-        <w:u w:val="none"/>
-        <w:shd w:fill="auto" w:val="clear"/>
-        <w:vertAlign w:val="baseline"/>
       </w:rPr>
     </w:pPr>
     <w:r>
@@ -3346,10 +2941,6 @@
 <w:hdr xmlns:mc="http://schemas.openxmlformats.org/markup-compatibility/2006" xmlns:o="urn:schemas-microsoft-com:office:office" xmlns:r="http://schemas.openxmlformats.org/officeDocument/2006/relationships" xmlns:m="http://schemas.openxmlformats.org/officeDocument/2006/math" xmlns:v="urn:schemas-microsoft-com:vml" xmlns:wp="http://schemas.openxmlformats.org/drawingml/2006/wordprocessingDrawing" xmlns:w10="urn:schemas-microsoft-com:office:word" xmlns:w="http://schemas.openxmlformats.org/wordprocessingml/2006/main" xmlns:wne="http://schemas.microsoft.com/office/word/2006/wordml" xmlns:sl="http://schemas.openxmlformats.org/schemaLibrary/2006/main" xmlns:a="http://schemas.openxmlformats.org/drawingml/2006/main" xmlns:pic="http://schemas.openxmlformats.org/drawingml/2006/picture" xmlns:c="http://schemas.openxmlformats.org/drawingml/2006/chart" xmlns:lc="http://schemas.openxmlformats.org/drawingml/2006/lockedCanvas" xmlns:dgm="http://schemas.openxmlformats.org/drawingml/2006/diagram" xmlns:wps="http://schemas.microsoft.com/office/word/2010/wordprocessingShape" xmlns:wpg="http://schemas.microsoft.com/office/word/2010/wordprocessingGroup" xmlns:w14="http://schemas.microsoft.com/office/word/2010/wordml" xmlns:w15="http://schemas.microsoft.com/office/word/2012/wordml">
   <w:p>
     <w:pPr>
-      <w:keepNext w:val="0"/>
-      <w:keepLines w:val="0"/>
-      <w:pageBreakBefore w:val="0"/>
-      <w:widowControl w:val="1"/>
       <w:pBdr>
         <w:top w:space="0" w:sz="0" w:val="nil"/>
         <w:left w:space="0" w:sz="0" w:val="nil"/>
@@ -3357,26 +2948,12 @@
         <w:right w:space="0" w:sz="0" w:val="nil"/>
         <w:between w:space="0" w:sz="0" w:val="nil"/>
       </w:pBdr>
-      <w:shd w:fill="auto" w:val="clear"/>
       <w:tabs>
         <w:tab w:val="center" w:pos="4320"/>
         <w:tab w:val="right" w:pos="8640"/>
       </w:tabs>
-      <w:spacing w:after="0" w:before="0" w:line="240" w:lineRule="auto"/>
-      <w:ind w:left="0" w:right="0" w:firstLine="0"/>
-      <w:jc w:val="left"/>
-      <w:rPr>
-        <w:rFonts w:ascii="Times New Roman" w:cs="Times New Roman" w:eastAsia="Times New Roman" w:hAnsi="Times New Roman"/>
-        <w:b w:val="0"/>
-        <w:i w:val="0"/>
-        <w:smallCaps w:val="0"/>
-        <w:strike w:val="0"/>
+      <w:rPr>
         <w:color w:val="000000"/>
-        <w:sz w:val="24"/>
-        <w:szCs w:val="24"/>
-        <w:u w:val="none"/>
-        <w:shd w:fill="auto" w:val="clear"/>
-        <w:vertAlign w:val="baseline"/>
       </w:rPr>
     </w:pPr>
     <w:r>
@@ -4109,7 +3686,6 @@
     <w:pPr>
       <w:keepNext w:val="1"/>
       <w:keepLines w:val="1"/>
-      <w:pageBreakBefore w:val="0"/>
       <w:spacing w:after="80" w:before="360" w:lineRule="auto"/>
     </w:pPr>
     <w:rPr>
@@ -4125,7 +3701,6 @@
     <w:pPr>
       <w:keepNext w:val="1"/>
       <w:keepLines w:val="1"/>
-      <w:pageBreakBefore w:val="0"/>
       <w:spacing w:after="80" w:before="280" w:lineRule="auto"/>
     </w:pPr>
     <w:rPr>
@@ -4141,13 +3716,10 @@
     <w:pPr>
       <w:keepNext w:val="1"/>
       <w:keepLines w:val="1"/>
-      <w:pageBreakBefore w:val="0"/>
       <w:spacing w:after="40" w:before="240" w:lineRule="auto"/>
     </w:pPr>
     <w:rPr>
       <w:b w:val="1"/>
-      <w:sz w:val="24"/>
-      <w:szCs w:val="24"/>
     </w:rPr>
   </w:style>
   <w:style w:type="paragraph" w:styleId="Heading5">
@@ -4157,7 +3729,6 @@
     <w:pPr>
       <w:keepNext w:val="1"/>
       <w:keepLines w:val="1"/>
-      <w:pageBreakBefore w:val="0"/>
       <w:spacing w:after="40" w:before="220" w:lineRule="auto"/>
     </w:pPr>
     <w:rPr>
@@ -4173,7 +3744,6 @@
     <w:pPr>
       <w:keepNext w:val="1"/>
       <w:keepLines w:val="1"/>
-      <w:pageBreakBefore w:val="0"/>
       <w:spacing w:after="40" w:before="200" w:lineRule="auto"/>
     </w:pPr>
     <w:rPr>
@@ -4199,14 +3769,12 @@
     <w:name w:val="Normal"/>
     <w:qFormat w:val="1"/>
     <w:rsid w:val="00884079"/>
-    <w:rPr>
-      <w:sz w:val="24"/>
-    </w:rPr>
   </w:style>
   <w:style w:type="paragraph" w:styleId="Heading1">
     <w:name w:val="heading 1"/>
     <w:basedOn w:val="Normal"/>
     <w:next w:val="Normal"/>
+    <w:uiPriority w:val="9"/>
     <w:qFormat w:val="1"/>
     <w:rsid w:val="00884079"/>
     <w:pPr>
@@ -4216,6 +3784,104 @@
     <w:rPr>
       <w:i w:val="1"/>
       <w:iCs w:val="1"/>
+    </w:rPr>
+  </w:style>
+  <w:style w:type="paragraph" w:styleId="Heading2">
+    <w:name w:val="heading 2"/>
+    <w:basedOn w:val="Normal"/>
+    <w:next w:val="Normal"/>
+    <w:uiPriority w:val="9"/>
+    <w:semiHidden w:val="1"/>
+    <w:unhideWhenUsed w:val="1"/>
+    <w:qFormat w:val="1"/>
+    <w:pPr>
+      <w:keepNext w:val="1"/>
+      <w:keepLines w:val="1"/>
+      <w:spacing w:after="80" w:before="360"/>
+      <w:outlineLvl w:val="1"/>
+    </w:pPr>
+    <w:rPr>
+      <w:b w:val="1"/>
+      <w:sz w:val="36"/>
+      <w:szCs w:val="36"/>
+    </w:rPr>
+  </w:style>
+  <w:style w:type="paragraph" w:styleId="Heading3">
+    <w:name w:val="heading 3"/>
+    <w:basedOn w:val="Normal"/>
+    <w:next w:val="Normal"/>
+    <w:uiPriority w:val="9"/>
+    <w:semiHidden w:val="1"/>
+    <w:unhideWhenUsed w:val="1"/>
+    <w:qFormat w:val="1"/>
+    <w:pPr>
+      <w:keepNext w:val="1"/>
+      <w:keepLines w:val="1"/>
+      <w:spacing w:after="80" w:before="280"/>
+      <w:outlineLvl w:val="2"/>
+    </w:pPr>
+    <w:rPr>
+      <w:b w:val="1"/>
+      <w:sz w:val="28"/>
+      <w:szCs w:val="28"/>
+    </w:rPr>
+  </w:style>
+  <w:style w:type="paragraph" w:styleId="Heading4">
+    <w:name w:val="heading 4"/>
+    <w:basedOn w:val="Normal"/>
+    <w:next w:val="Normal"/>
+    <w:uiPriority w:val="9"/>
+    <w:semiHidden w:val="1"/>
+    <w:unhideWhenUsed w:val="1"/>
+    <w:qFormat w:val="1"/>
+    <w:pPr>
+      <w:keepNext w:val="1"/>
+      <w:keepLines w:val="1"/>
+      <w:spacing w:after="40" w:before="240"/>
+      <w:outlineLvl w:val="3"/>
+    </w:pPr>
+    <w:rPr>
+      <w:b w:val="1"/>
+    </w:rPr>
+  </w:style>
+  <w:style w:type="paragraph" w:styleId="Heading5">
+    <w:name w:val="heading 5"/>
+    <w:basedOn w:val="Normal"/>
+    <w:next w:val="Normal"/>
+    <w:uiPriority w:val="9"/>
+    <w:semiHidden w:val="1"/>
+    <w:unhideWhenUsed w:val="1"/>
+    <w:qFormat w:val="1"/>
+    <w:pPr>
+      <w:keepNext w:val="1"/>
+      <w:keepLines w:val="1"/>
+      <w:spacing w:after="40" w:before="220"/>
+      <w:outlineLvl w:val="4"/>
+    </w:pPr>
+    <w:rPr>
+      <w:b w:val="1"/>
+      <w:sz w:val="22"/>
+      <w:szCs w:val="22"/>
+    </w:rPr>
+  </w:style>
+  <w:style w:type="paragraph" w:styleId="Heading6">
+    <w:name w:val="heading 6"/>
+    <w:basedOn w:val="Normal"/>
+    <w:next w:val="Normal"/>
+    <w:uiPriority w:val="9"/>
+    <w:semiHidden w:val="1"/>
+    <w:unhideWhenUsed w:val="1"/>
+    <w:qFormat w:val="1"/>
+    <w:pPr>
+      <w:keepNext w:val="1"/>
+      <w:keepLines w:val="1"/>
+      <w:spacing w:after="40" w:before="200"/>
+      <w:outlineLvl w:val="5"/>
+    </w:pPr>
+    <w:rPr>
+      <w:b w:val="1"/>
+      <w:sz w:val="20"/>
+      <w:szCs w:val="20"/>
     </w:rPr>
   </w:style>
   <w:style w:type="character" w:styleId="DefaultParagraphFont" w:default="1">
@@ -4245,6 +3911,21 @@
     <w:semiHidden w:val="1"/>
     <w:unhideWhenUsed w:val="1"/>
   </w:style>
+  <w:style w:type="paragraph" w:styleId="Title">
+    <w:name w:val="Title"/>
+    <w:basedOn w:val="Normal"/>
+    <w:link w:val="TitleChar"/>
+    <w:uiPriority w:val="10"/>
+    <w:qFormat w:val="1"/>
+    <w:rsid w:val="00884079"/>
+    <w:pPr>
+      <w:jc w:val="center"/>
+    </w:pPr>
+    <w:rPr>
+      <w:b w:val="1"/>
+      <w:sz w:val="28"/>
+    </w:rPr>
+  </w:style>
   <w:style w:type="paragraph" w:styleId="Header">
     <w:name w:val="header"/>
     <w:basedOn w:val="Normal"/>
@@ -4270,20 +3951,6 @@
         <w:tab w:val="right" w:pos="8640"/>
       </w:tabs>
     </w:pPr>
-  </w:style>
-  <w:style w:type="paragraph" w:styleId="Title">
-    <w:name w:val="Title"/>
-    <w:basedOn w:val="Normal"/>
-    <w:link w:val="TitleChar"/>
-    <w:qFormat w:val="1"/>
-    <w:rsid w:val="00884079"/>
-    <w:pPr>
-      <w:jc w:val="center"/>
-    </w:pPr>
-    <w:rPr>
-      <w:b w:val="1"/>
-      <w:sz w:val="28"/>
-    </w:rPr>
   </w:style>
   <w:style w:type="paragraph" w:styleId="BodyText">
     <w:name w:val="Body Text"/>
@@ -4337,10 +4004,117 @@
     <w:name w:val="Subtitle"/>
     <w:basedOn w:val="Normal"/>
     <w:next w:val="Normal"/>
+    <w:uiPriority w:val="11"/>
+    <w:qFormat w:val="1"/>
     <w:pPr>
       <w:keepNext w:val="1"/>
       <w:keepLines w:val="1"/>
-      <w:pageBreakBefore w:val="0"/>
+      <w:spacing w:after="80" w:before="360"/>
+    </w:pPr>
+    <w:rPr>
+      <w:rFonts w:ascii="Georgia" w:cs="Georgia" w:eastAsia="Georgia" w:hAnsi="Georgia"/>
+      <w:i w:val="1"/>
+      <w:color w:val="666666"/>
+      <w:sz w:val="48"/>
+      <w:szCs w:val="48"/>
+    </w:rPr>
+  </w:style>
+  <w:style w:type="table" w:styleId="a" w:customStyle="1">
+    <w:basedOn w:val="TableNormal"/>
+    <w:tblPr>
+      <w:tblStyleRowBandSize w:val="1"/>
+      <w:tblStyleColBandSize w:val="1"/>
+      <w:tblCellMar>
+        <w:left w:w="115.0" w:type="dxa"/>
+        <w:right w:w="115.0" w:type="dxa"/>
+      </w:tblCellMar>
+    </w:tblPr>
+  </w:style>
+  <w:style w:type="table" w:styleId="a0" w:customStyle="1">
+    <w:basedOn w:val="TableNormal"/>
+    <w:tblPr>
+      <w:tblStyleRowBandSize w:val="1"/>
+      <w:tblStyleColBandSize w:val="1"/>
+      <w:tblCellMar>
+        <w:top w:w="100.0" w:type="dxa"/>
+        <w:left w:w="100.0" w:type="dxa"/>
+        <w:bottom w:w="100.0" w:type="dxa"/>
+        <w:right w:w="100.0" w:type="dxa"/>
+      </w:tblCellMar>
+    </w:tblPr>
+  </w:style>
+  <w:style w:type="character" w:styleId="CommentReference">
+    <w:name w:val="annotation reference"/>
+    <w:basedOn w:val="DefaultParagraphFont"/>
+    <w:uiPriority w:val="99"/>
+    <w:semiHidden w:val="1"/>
+    <w:unhideWhenUsed w:val="1"/>
+    <w:rsid w:val="00221F36"/>
+    <w:rPr>
+      <w:sz w:val="16"/>
+      <w:szCs w:val="16"/>
+    </w:rPr>
+  </w:style>
+  <w:style w:type="paragraph" w:styleId="CommentText">
+    <w:name w:val="annotation text"/>
+    <w:basedOn w:val="Normal"/>
+    <w:link w:val="CommentTextChar"/>
+    <w:uiPriority w:val="99"/>
+    <w:semiHidden w:val="1"/>
+    <w:unhideWhenUsed w:val="1"/>
+    <w:rsid w:val="00221F36"/>
+    <w:rPr>
+      <w:sz w:val="20"/>
+      <w:szCs w:val="20"/>
+    </w:rPr>
+  </w:style>
+  <w:style w:type="character" w:styleId="CommentTextChar" w:customStyle="1">
+    <w:name w:val="Comment Text Char"/>
+    <w:basedOn w:val="DefaultParagraphFont"/>
+    <w:link w:val="CommentText"/>
+    <w:uiPriority w:val="99"/>
+    <w:semiHidden w:val="1"/>
+    <w:rsid w:val="00221F36"/>
+    <w:rPr>
+      <w:sz w:val="20"/>
+      <w:szCs w:val="20"/>
+    </w:rPr>
+  </w:style>
+  <w:style w:type="paragraph" w:styleId="CommentSubject">
+    <w:name w:val="annotation subject"/>
+    <w:basedOn w:val="CommentText"/>
+    <w:next w:val="CommentText"/>
+    <w:link w:val="CommentSubjectChar"/>
+    <w:uiPriority w:val="99"/>
+    <w:semiHidden w:val="1"/>
+    <w:unhideWhenUsed w:val="1"/>
+    <w:rsid w:val="00221F36"/>
+    <w:rPr>
+      <w:b w:val="1"/>
+      <w:bCs w:val="1"/>
+    </w:rPr>
+  </w:style>
+  <w:style w:type="character" w:styleId="CommentSubjectChar" w:customStyle="1">
+    <w:name w:val="Comment Subject Char"/>
+    <w:basedOn w:val="CommentTextChar"/>
+    <w:link w:val="CommentSubject"/>
+    <w:uiPriority w:val="99"/>
+    <w:semiHidden w:val="1"/>
+    <w:rsid w:val="00221F36"/>
+    <w:rPr>
+      <w:b w:val="1"/>
+      <w:bCs w:val="1"/>
+      <w:sz w:val="20"/>
+      <w:szCs w:val="20"/>
+    </w:rPr>
+  </w:style>
+  <w:style w:type="paragraph" w:styleId="Subtitle">
+    <w:name w:val="Subtitle"/>
+    <w:basedOn w:val="Normal"/>
+    <w:next w:val="Normal"/>
+    <w:pPr>
+      <w:keepNext w:val="1"/>
+      <w:keepLines w:val="1"/>
       <w:spacing w:after="80" w:before="360" w:lineRule="auto"/>
     </w:pPr>
     <w:rPr>
@@ -4357,10 +4131,10 @@
       <w:tblStyleRowBandSize w:val="1"/>
       <w:tblStyleColBandSize w:val="1"/>
       <w:tblCellMar>
-        <w:top w:w="0.0" w:type="dxa"/>
-        <w:left w:w="115.0" w:type="dxa"/>
-        <w:bottom w:w="0.0" w:type="dxa"/>
-        <w:right w:w="115.0" w:type="dxa"/>
+        <w:top w:w="100.0" w:type="dxa"/>
+        <w:left w:w="100.0" w:type="dxa"/>
+        <w:bottom w:w="100.0" w:type="dxa"/>
+        <w:right w:w="100.0" w:type="dxa"/>
       </w:tblCellMar>
     </w:tblPr>
   </w:style>
@@ -4665,7 +4439,7 @@
 
 <file path=customXML/item1.xml><?xml version="1.0" encoding="utf-8"?>
 <go:gDocsCustomXmlDataStorage xmlns:go="http://customooxmlschemas.google.com/" xmlns:r="http://schemas.openxmlformats.org/officeDocument/2006/relationships">
-  <go:docsCustomData xmlns:go="http://customooxmlschemas.google.com/" roundtripDataSignature="AMtx7mjCHfnLlShpWXwgdQoX6KKOlF37oQ==">AMUW2mXJxf+0QN2XiOmDBbtbXu2afjm9Dp4tQY7L+YmjbnIuPeGtj7EbSOb95C1BmToG5MJ9z6K4UeRcPV0R52i556QV/knYbpkYf+RtPAIvSY0pxRgI4TdRGGAOkeafs/PrpPeDGMOH</go:docsCustomData>
+  <go:docsCustomData xmlns:go="http://customooxmlschemas.google.com/" roundtripDataSignature="AMtx7mhbmOQ3Q364U3SMFrqsCrs1h1nnyA==">AMUW2mWJXg0bHElW8znEMHcMXUxCfkRihdeD2S8rGW3vc5fr6XojC54CB/AVmuljdIgnZnzEJJYoQ8yhpYIt/cawCzTCikSLm+3Rj4R3SI+I0ep6TnIIPYrh7PlZncU/0mpZ+JWipCBH</go:docsCustomData>
 </go:gDocsCustomXmlDataStorage>
 </file>
 

</xml_diff>